<commit_message>
Working version of Duell in Python
</commit_message>
<xml_diff>
--- a/Manual.docx
+++ b/Manual.docx
@@ -68,7 +68,7 @@
           <w:r>
             <w:fldChar w:fldCharType="separate"/>
           </w:r>
-          <w:hyperlink w:anchor="_Toc468400762" w:history="1">
+          <w:hyperlink w:anchor="_Toc468643236" w:history="1">
             <w:r>
               <w:rPr>
                 <w:rStyle w:val="Hyperlink"/>
@@ -95,7 +95,7 @@
                 <w:noProof/>
                 <w:webHidden/>
               </w:rPr>
-              <w:instrText xml:space="preserve"> PAGEREF _Toc468400762 \h </w:instrText>
+              <w:instrText xml:space="preserve"> PAGEREF _Toc468643236 \h </w:instrText>
             </w:r>
             <w:r>
               <w:rPr>
@@ -137,7 +137,7 @@
               <w:lang w:eastAsia="en-US"/>
             </w:rPr>
           </w:pPr>
-          <w:hyperlink w:anchor="_Toc468400763" w:history="1">
+          <w:hyperlink w:anchor="_Toc468643237" w:history="1">
             <w:r>
               <w:rPr>
                 <w:rStyle w:val="Hyperlink"/>
@@ -164,7 +164,7 @@
                 <w:noProof/>
                 <w:webHidden/>
               </w:rPr>
-              <w:instrText xml:space="preserve"> PAGEREF _Toc468400763 \h </w:instrText>
+              <w:instrText xml:space="preserve"> PAGEREF _Toc468643237 \h </w:instrText>
             </w:r>
             <w:r>
               <w:rPr>
@@ -206,7 +206,7 @@
               <w:lang w:eastAsia="en-US"/>
             </w:rPr>
           </w:pPr>
-          <w:hyperlink w:anchor="_Toc468400764" w:history="1">
+          <w:hyperlink w:anchor="_Toc468643238" w:history="1">
             <w:r>
               <w:rPr>
                 <w:rStyle w:val="Hyperlink"/>
@@ -233,7 +233,7 @@
                 <w:noProof/>
                 <w:webHidden/>
               </w:rPr>
-              <w:instrText xml:space="preserve"> PAGEREF _Toc468400764 \h </w:instrText>
+              <w:instrText xml:space="preserve"> PAGEREF _Toc468643238 \h </w:instrText>
             </w:r>
             <w:r>
               <w:rPr>
@@ -275,7 +275,7 @@
               <w:lang w:eastAsia="en-US"/>
             </w:rPr>
           </w:pPr>
-          <w:hyperlink w:anchor="_Toc468400765" w:history="1">
+          <w:hyperlink w:anchor="_Toc468643239" w:history="1">
             <w:r>
               <w:rPr>
                 <w:rStyle w:val="Hyperlink"/>
@@ -302,7 +302,7 @@
                 <w:noProof/>
                 <w:webHidden/>
               </w:rPr>
-              <w:instrText xml:space="preserve"> PAGEREF _Toc468400765 \h </w:instrText>
+              <w:instrText xml:space="preserve"> PAGEREF _Toc468643239 \h </w:instrText>
             </w:r>
             <w:r>
               <w:rPr>
@@ -323,6 +323,75 @@
                 <w:webHidden/>
               </w:rPr>
               <w:t>5</w:t>
+            </w:r>
+            <w:r>
+              <w:rPr>
+                <w:noProof/>
+                <w:webHidden/>
+              </w:rPr>
+              <w:fldChar w:fldCharType="end"/>
+            </w:r>
+          </w:hyperlink>
+        </w:p>
+        <w:p>
+          <w:pPr>
+            <w:pStyle w:val="TOC1"/>
+            <w:tabs>
+              <w:tab w:val="right" w:leader="dot" w:pos="9350"/>
+            </w:tabs>
+            <w:rPr>
+              <w:noProof/>
+              <w:lang w:eastAsia="en-US"/>
+            </w:rPr>
+          </w:pPr>
+          <w:hyperlink w:anchor="_Toc468643240" w:history="1">
+            <w:r>
+              <w:rPr>
+                <w:rStyle w:val="Hyperlink"/>
+                <w:noProof/>
+              </w:rPr>
+              <w:t>Why Python</w:t>
+            </w:r>
+            <w:r>
+              <w:rPr>
+                <w:noProof/>
+                <w:webHidden/>
+              </w:rPr>
+              <w:tab/>
+            </w:r>
+            <w:r>
+              <w:rPr>
+                <w:noProof/>
+                <w:webHidden/>
+              </w:rPr>
+              <w:fldChar w:fldCharType="begin"/>
+            </w:r>
+            <w:r>
+              <w:rPr>
+                <w:noProof/>
+                <w:webHidden/>
+              </w:rPr>
+              <w:instrText xml:space="preserve"> PAGEREF _Toc468643240 \h </w:instrText>
+            </w:r>
+            <w:r>
+              <w:rPr>
+                <w:noProof/>
+                <w:webHidden/>
+              </w:rPr>
+            </w:r>
+            <w:r>
+              <w:rPr>
+                <w:noProof/>
+                <w:webHidden/>
+              </w:rPr>
+              <w:fldChar w:fldCharType="separate"/>
+            </w:r>
+            <w:r>
+              <w:rPr>
+                <w:noProof/>
+                <w:webHidden/>
+              </w:rPr>
+              <w:t>6</w:t>
             </w:r>
             <w:r>
               <w:rPr>
@@ -374,6 +443,8 @@
           <w:noProof/>
         </w:rPr>
       </w:pPr>
+      <w:bookmarkStart w:id="0" w:name="_GoBack"/>
+      <w:bookmarkEnd w:id="0"/>
     </w:p>
     <w:p>
       <w:pPr>
@@ -411,12 +482,44 @@
       <w:pPr>
         <w:pStyle w:val="Heading1"/>
       </w:pPr>
-      <w:bookmarkStart w:id="0" w:name="_Toc468400762"/>
+      <w:bookmarkStart w:id="1" w:name="_Toc468643236"/>
       <w:r>
         <w:lastRenderedPageBreak/>
         <w:t>Bug Report</w:t>
       </w:r>
-      <w:bookmarkEnd w:id="0"/>
+      <w:bookmarkEnd w:id="1"/>
+    </w:p>
+    <w:p/>
+    <w:p>
+      <w:r>
+        <w:t>Dice doesn’t update correctly on downward computer roll</w:t>
+      </w:r>
+    </w:p>
+    <w:p>
+      <w:r>
+        <w:t xml:space="preserve">Check on </w:t>
+      </w:r>
+      <w:proofErr w:type="spellStart"/>
+      <w:r>
+        <w:t>lateral_move</w:t>
+      </w:r>
+      <w:proofErr w:type="spellEnd"/>
+      <w:r>
+        <w:t xml:space="preserve"> – doesn’t work properly (computer is able to move laterally over other dice)</w:t>
+      </w:r>
+    </w:p>
+    <w:p>
+      <w:r>
+        <w:t xml:space="preserve">Check on </w:t>
+      </w:r>
+      <w:proofErr w:type="spellStart"/>
+      <w:r>
+        <w:t>frontal_move</w:t>
+      </w:r>
+      <w:proofErr w:type="spellEnd"/>
+      <w:r>
+        <w:t xml:space="preserve"> – always works.</w:t>
+      </w:r>
     </w:p>
     <w:p/>
     <w:p/>
@@ -450,12 +553,11 @@
       <w:pPr>
         <w:pStyle w:val="Heading1"/>
       </w:pPr>
-      <w:bookmarkStart w:id="1" w:name="_Toc468400763"/>
-      <w:r>
-        <w:lastRenderedPageBreak/>
+      <w:bookmarkStart w:id="2" w:name="_Toc468643237"/>
+      <w:r>
         <w:t>Data Structures/Classes</w:t>
       </w:r>
-      <w:bookmarkEnd w:id="1"/>
+      <w:bookmarkEnd w:id="2"/>
     </w:p>
     <w:p/>
     <w:p>
@@ -538,12 +640,11 @@
       <w:pPr>
         <w:pStyle w:val="Heading1"/>
       </w:pPr>
-      <w:bookmarkStart w:id="2" w:name="_Toc468400764"/>
-      <w:r>
-        <w:lastRenderedPageBreak/>
+      <w:bookmarkStart w:id="3" w:name="_Toc468643238"/>
+      <w:r>
         <w:t>Log</w:t>
       </w:r>
-      <w:bookmarkEnd w:id="2"/>
+      <w:bookmarkEnd w:id="3"/>
     </w:p>
     <w:p/>
     <w:p>
@@ -881,8 +982,87 @@
           <w:numId w:val="6"/>
         </w:numPr>
       </w:pPr>
-      <w:bookmarkStart w:id="3" w:name="_GoBack"/>
-      <w:bookmarkEnd w:id="3"/>
+      <w:r>
+        <w:t>December 4, 2016</w:t>
+      </w:r>
+    </w:p>
+    <w:p>
+      <w:pPr>
+        <w:pStyle w:val="ListParagraph"/>
+        <w:numPr>
+          <w:ilvl w:val="1"/>
+          <w:numId w:val="6"/>
+        </w:numPr>
+      </w:pPr>
+      <w:r>
+        <w:t>Computer Logic</w:t>
+      </w:r>
+      <w:r>
+        <w:t xml:space="preserve"> (1 hours)</w:t>
+      </w:r>
+      <w:r>
+        <w:t>:</w:t>
+      </w:r>
+    </w:p>
+    <w:p>
+      <w:pPr>
+        <w:pStyle w:val="ListParagraph"/>
+        <w:numPr>
+          <w:ilvl w:val="2"/>
+          <w:numId w:val="6"/>
+        </w:numPr>
+      </w:pPr>
+      <w:r>
+        <w:t>If the computer is able to win, do that</w:t>
+      </w:r>
+    </w:p>
+    <w:p>
+      <w:pPr>
+        <w:pStyle w:val="ListParagraph"/>
+        <w:numPr>
+          <w:ilvl w:val="2"/>
+          <w:numId w:val="6"/>
+        </w:numPr>
+      </w:pPr>
+      <w:r>
+        <w:t>If the key die is being threatened, move the key die</w:t>
+      </w:r>
+    </w:p>
+    <w:p>
+      <w:pPr>
+        <w:pStyle w:val="ListParagraph"/>
+        <w:numPr>
+          <w:ilvl w:val="2"/>
+          <w:numId w:val="6"/>
+        </w:numPr>
+      </w:pPr>
+      <w:r>
+        <w:t>If any opponent’s die can be captured, capture it</w:t>
+      </w:r>
+    </w:p>
+    <w:p>
+      <w:pPr>
+        <w:pStyle w:val="ListParagraph"/>
+        <w:numPr>
+          <w:ilvl w:val="2"/>
+          <w:numId w:val="6"/>
+        </w:numPr>
+      </w:pPr>
+      <w:r>
+        <w:t>Move anything</w:t>
+      </w:r>
+    </w:p>
+    <w:p>
+      <w:pPr>
+        <w:pStyle w:val="ListParagraph"/>
+        <w:numPr>
+          <w:ilvl w:val="1"/>
+          <w:numId w:val="6"/>
+        </w:numPr>
+      </w:pPr>
+      <w:r>
+        <w:t>Debugging computer logic (1 hour)</w:t>
+      </w:r>
     </w:p>
     <w:p/>
     <w:p/>
@@ -896,18 +1076,26 @@
     </w:p>
     <w:p>
       <w:pPr>
+        <w:pStyle w:val="Heading1"/>
+      </w:pPr>
+      <w:bookmarkStart w:id="4" w:name="_Toc468643239"/>
+      <w:r>
+        <w:lastRenderedPageBreak/>
+        <w:t>S</w:t>
+      </w:r>
+      <w:r>
+        <w:t>creen Shots</w:t>
+      </w:r>
+      <w:bookmarkEnd w:id="4"/>
+    </w:p>
+    <w:p>
+      <w:pPr>
         <w:spacing w:line="720" w:lineRule="auto"/>
-        <w:rPr>
-          <w:noProof/>
-        </w:rPr>
       </w:pPr>
     </w:p>
     <w:p>
       <w:pPr>
         <w:spacing w:line="720" w:lineRule="auto"/>
-        <w:rPr>
-          <w:noProof/>
-        </w:rPr>
       </w:pPr>
     </w:p>
     <w:p>
@@ -932,16 +1120,68 @@
     </w:p>
     <w:p>
       <w:pPr>
+        <w:spacing w:line="720" w:lineRule="auto"/>
+      </w:pPr>
+    </w:p>
+    <w:p>
+      <w:pPr>
+        <w:spacing w:line="720" w:lineRule="auto"/>
+      </w:pPr>
+    </w:p>
+    <w:p>
+      <w:pPr>
+        <w:spacing w:line="720" w:lineRule="auto"/>
+      </w:pPr>
+    </w:p>
+    <w:p>
+      <w:pPr>
+        <w:spacing w:line="720" w:lineRule="auto"/>
+      </w:pPr>
+    </w:p>
+    <w:p>
+      <w:pPr>
+        <w:spacing w:line="720" w:lineRule="auto"/>
+      </w:pPr>
+    </w:p>
+    <w:p>
+      <w:pPr>
+        <w:spacing w:line="720" w:lineRule="auto"/>
+      </w:pPr>
+    </w:p>
+    <w:p>
+      <w:pPr>
+        <w:spacing w:line="720" w:lineRule="auto"/>
+      </w:pPr>
+    </w:p>
+    <w:p>
+      <w:pPr>
         <w:pStyle w:val="Heading1"/>
       </w:pPr>
-      <w:bookmarkStart w:id="4" w:name="_Toc468400765"/>
-      <w:r>
-        <w:t>S</w:t>
-      </w:r>
-      <w:r>
-        <w:t>creen Shots</w:t>
-      </w:r>
-      <w:bookmarkEnd w:id="4"/>
+      <w:bookmarkStart w:id="5" w:name="_Toc468643240"/>
+      <w:r>
+        <w:lastRenderedPageBreak/>
+        <w:t>Why Python</w:t>
+      </w:r>
+      <w:bookmarkEnd w:id="5"/>
+    </w:p>
+    <w:p/>
+    <w:p>
+      <w:pPr>
+        <w:spacing w:line="360" w:lineRule="auto"/>
+        <w:ind w:firstLine="720"/>
+      </w:pPr>
+      <w:r>
+        <w:t>I chose Python for the extra credit assignment because I felt that Python is an extremely good language to know and more and more employers are looking for students that know Python. According to Indeed.com, it is #6 on the list of most in-demand programming languages.</w:t>
+      </w:r>
+    </w:p>
+    <w:p>
+      <w:pPr>
+        <w:spacing w:line="360" w:lineRule="auto"/>
+        <w:ind w:firstLine="720"/>
+      </w:pPr>
+      <w:r>
+        <w:t xml:space="preserve">I took a summer class in Python, so it wasn’t a brand new programming language and many of the features I was already familiar with, but I still learned a lot from doing this project. I really liked the fact that Python comes with a lot of built in libraries that are easy to use and implement. In this project, I used the regular expressions (re) library in order to parse my text files for serialization. I also liked the structure of the language – since Python is not a free-form language, it is easy to read and naturally very organized. While using this language, I didn’t like the fact that there is no do-while loop. When it comes to input validation, the do-while loop is the easiest way to make sure that the user is inputting the correct information and since there is no support for this, the structure of the code is a little more verbose. I also think it’s a little harder to work with a scripting language because you don’t necessarily know that there is something wrong with your code unless you happen to reach a specific circumstance which will cause it to throw an error in the middle of running. </w:t>
+      </w:r>
     </w:p>
     <w:p>
       <w:pPr>
@@ -1024,7 +1264,7 @@
           <w:rPr>
             <w:noProof/>
           </w:rPr>
-          <w:t>5</w:t>
+          <w:t>6</w:t>
         </w:r>
         <w:r>
           <w:rPr>

</xml_diff>